<commit_message>
added lots of html features to pages pics and links
</commit_message>
<xml_diff>
--- a/readme.docx
+++ b/readme.docx
@@ -905,6 +905,44 @@
     <w:p>
       <w:pPr>
         <w:numPr>
+          <w:ilvl w:val="1"/>
+          <w:numId w:val="23"/>
+        </w:numPr>
+        <w:spacing w:after="0" w:line="240" w:lineRule="auto"/>
+        <w:ind w:left="1080"/>
+        <w:textAlignment w:val="center"/>
+        <w:rPr>
+          <w:rFonts w:ascii="Calibri" w:eastAsia="Times New Roman" w:hAnsi="Calibri" w:cs="Calibri"/>
+          <w:color w:val="1E4E79"/>
+        </w:rPr>
+      </w:pPr>
+      <w:r>
+        <w:rPr>
+          <w:rFonts w:ascii="Calibri" w:eastAsia="Times New Roman" w:hAnsi="Calibri" w:cs="Calibri"/>
+          <w:color w:val="1E4E79"/>
+        </w:rPr>
+        <w:t xml:space="preserve">Fill in </w:t>
+      </w:r>
+      <w:proofErr w:type="spellStart"/>
+      <w:r>
+        <w:rPr>
+          <w:rFonts w:ascii="Calibri" w:eastAsia="Times New Roman" w:hAnsi="Calibri" w:cs="Calibri"/>
+          <w:color w:val="1E4E79"/>
+        </w:rPr>
+        <w:t>goog_func</w:t>
+      </w:r>
+      <w:proofErr w:type="spellEnd"/>
+      <w:r>
+        <w:rPr>
+          <w:rFonts w:ascii="Calibri" w:eastAsia="Times New Roman" w:hAnsi="Calibri" w:cs="Calibri"/>
+          <w:color w:val="1E4E79"/>
+        </w:rPr>
+        <w:t xml:space="preserve"> heading info</w:t>
+      </w:r>
+    </w:p>
+    <w:p>
+      <w:pPr>
+        <w:numPr>
           <w:ilvl w:val="0"/>
           <w:numId w:val="24"/>
         </w:numPr>
@@ -985,6 +1023,8 @@
         </w:rPr>
         <w:t xml:space="preserve"> </w:t>
       </w:r>
+      <w:bookmarkStart w:id="0" w:name="_GoBack"/>
+      <w:bookmarkEnd w:id="0"/>
     </w:p>
     <w:p>
       <w:pPr>
@@ -1286,7 +1326,6 @@
           <w:sz w:val="16"/>
           <w:szCs w:val="16"/>
         </w:rPr>
-        <w:lastRenderedPageBreak/>
         <w:t xml:space="preserve">from </w:t>
       </w:r>
       <w:proofErr w:type="spellStart"/>
@@ -3598,6 +3637,7 @@
           <w:sz w:val="16"/>
           <w:szCs w:val="16"/>
         </w:rPr>
+        <w:lastRenderedPageBreak/>
         <w:t>&lt;/html&gt;</w:t>
       </w:r>
     </w:p>
@@ -3627,7 +3667,6 @@
         <w:rPr>
           <w:rFonts w:ascii="Calibri" w:eastAsia="Times New Roman" w:hAnsi="Calibri" w:cs="Calibri"/>
         </w:rPr>
-        <w:lastRenderedPageBreak/>
         <w:t>export FLASK_APP=hello.py</w:t>
       </w:r>
     </w:p>
@@ -4263,15 +4302,7 @@
         <w:rPr>
           <w:rFonts w:ascii="Calibri" w:eastAsia="Times New Roman" w:hAnsi="Calibri" w:cs="Calibri"/>
         </w:rPr>
-        <w:t xml:space="preserve"> (optional</w:t>
-      </w:r>
-      <w:bookmarkStart w:id="0" w:name="_GoBack"/>
-      <w:bookmarkEnd w:id="0"/>
-      <w:r>
-        <w:rPr>
-          <w:rFonts w:ascii="Calibri" w:eastAsia="Times New Roman" w:hAnsi="Calibri" w:cs="Calibri"/>
-        </w:rPr>
-        <w:t>)</w:t>
+        <w:t xml:space="preserve"> (optional)</w:t>
       </w:r>
     </w:p>
     <w:p>
@@ -5062,6 +5093,7 @@
           <w:sz w:val="16"/>
           <w:szCs w:val="16"/>
         </w:rPr>
+        <w:lastRenderedPageBreak/>
         <w:t xml:space="preserve">        </w:t>
       </w:r>
       <w:proofErr w:type="spellStart"/>
@@ -5211,7 +5243,6 @@
           <w:sz w:val="16"/>
           <w:szCs w:val="16"/>
         </w:rPr>
-        <w:lastRenderedPageBreak/>
         <w:t xml:space="preserve">        print(</w:t>
       </w:r>
       <w:proofErr w:type="spellStart"/>

</xml_diff>